<commit_message>
updated BooleanOperator code and Week 2 Assignment Doc screenshots
</commit_message>
<xml_diff>
--- a/Week 2 Coding Assignment.docx
+++ b/Week 2 Coding Assignment.docx
@@ -798,7 +798,21 @@
               <w:rPr>
                 <w:szCs w:val="24"/>
               </w:rPr>
-              <w:t>“Hello”.charAt(0) == ‘h’</w:t>
+              <w:t>“Hello”.</w:t>
+            </w:r>
+            <w:proofErr w:type="spellStart"/>
+            <w:r>
+              <w:rPr>
+                <w:szCs w:val="24"/>
+              </w:rPr>
+              <w:t>charAt</w:t>
+            </w:r>
+            <w:proofErr w:type="spellEnd"/>
+            <w:r>
+              <w:rPr>
+                <w:szCs w:val="24"/>
+              </w:rPr>
+              <w:t>(0) == ‘h’</w:t>
             </w:r>
           </w:p>
         </w:tc>
@@ -816,7 +830,21 @@
               <w:rPr>
                 <w:szCs w:val="24"/>
               </w:rPr>
-              <w:t>false (it’s H)</w:t>
+              <w:t>false (</w:t>
+            </w:r>
+            <w:proofErr w:type="gramStart"/>
+            <w:r>
+              <w:rPr>
+                <w:szCs w:val="24"/>
+              </w:rPr>
+              <w:t>it’s</w:t>
+            </w:r>
+            <w:proofErr w:type="gramEnd"/>
+            <w:r>
+              <w:rPr>
+                <w:szCs w:val="24"/>
+              </w:rPr>
+              <w:t xml:space="preserve"> H)</w:t>
             </w:r>
           </w:p>
         </w:tc>
@@ -859,12 +887,14 @@
           <w:szCs w:val="24"/>
         </w:rPr>
       </w:pPr>
+      <w:proofErr w:type="spellStart"/>
       <w:r>
         <w:rPr>
           <w:szCs w:val="24"/>
         </w:rPr>
         <w:t>isHotOutside</w:t>
       </w:r>
+      <w:proofErr w:type="spellEnd"/>
     </w:p>
     <w:p>
       <w:pPr>
@@ -877,12 +907,14 @@
           <w:szCs w:val="24"/>
         </w:rPr>
       </w:pPr>
+      <w:proofErr w:type="spellStart"/>
       <w:r>
         <w:rPr>
           <w:szCs w:val="24"/>
         </w:rPr>
         <w:t>isWeekday</w:t>
       </w:r>
+      <w:proofErr w:type="spellEnd"/>
     </w:p>
     <w:p>
       <w:pPr>
@@ -895,12 +927,14 @@
           <w:szCs w:val="24"/>
         </w:rPr>
       </w:pPr>
+      <w:proofErr w:type="spellStart"/>
       <w:r>
         <w:rPr>
           <w:szCs w:val="24"/>
         </w:rPr>
         <w:t>hasMoneyInPocket</w:t>
       </w:r>
+      <w:proofErr w:type="spellEnd"/>
     </w:p>
     <w:p>
       <w:pPr>
@@ -917,7 +951,21 @@
         <w:rPr>
           <w:szCs w:val="24"/>
         </w:rPr>
-        <w:t>Create the following variables (not boolean type, choose the best data type for the variable):</w:t>
+        <w:t xml:space="preserve">Create the following variables (not </w:t>
+      </w:r>
+      <w:proofErr w:type="spellStart"/>
+      <w:r>
+        <w:rPr>
+          <w:szCs w:val="24"/>
+        </w:rPr>
+        <w:t>boolean</w:t>
+      </w:r>
+      <w:proofErr w:type="spellEnd"/>
+      <w:r>
+        <w:rPr>
+          <w:szCs w:val="24"/>
+        </w:rPr>
+        <w:t xml:space="preserve"> type, choose the best data type for the variable):</w:t>
       </w:r>
     </w:p>
     <w:p>
@@ -931,12 +979,14 @@
           <w:szCs w:val="24"/>
         </w:rPr>
       </w:pPr>
+      <w:proofErr w:type="spellStart"/>
       <w:r>
         <w:rPr>
           <w:szCs w:val="24"/>
         </w:rPr>
         <w:t>costOfMilk</w:t>
       </w:r>
+      <w:proofErr w:type="spellEnd"/>
     </w:p>
     <w:p>
       <w:pPr>
@@ -949,12 +999,14 @@
           <w:szCs w:val="24"/>
         </w:rPr>
       </w:pPr>
+      <w:proofErr w:type="spellStart"/>
       <w:r>
         <w:rPr>
           <w:szCs w:val="24"/>
         </w:rPr>
         <w:t>moneyInWallet</w:t>
       </w:r>
+      <w:proofErr w:type="spellEnd"/>
     </w:p>
     <w:p>
       <w:pPr>
@@ -967,11 +1019,19 @@
           <w:szCs w:val="24"/>
         </w:rPr>
       </w:pPr>
-      <w:r>
-        <w:rPr>
-          <w:szCs w:val="24"/>
-        </w:rPr>
-        <w:t>thirstLevel (how thirsty you are on a scale of 1-10)</w:t>
+      <w:proofErr w:type="spellStart"/>
+      <w:r>
+        <w:rPr>
+          <w:szCs w:val="24"/>
+        </w:rPr>
+        <w:t>thirstLevel</w:t>
+      </w:r>
+      <w:proofErr w:type="spellEnd"/>
+      <w:r>
+        <w:rPr>
+          <w:szCs w:val="24"/>
+        </w:rPr>
+        <w:t xml:space="preserve"> (how thirsty you are on a scale of 1-10)</w:t>
       </w:r>
     </w:p>
     <w:p>
@@ -989,13 +1049,27 @@
         <w:rPr>
           <w:szCs w:val="24"/>
         </w:rPr>
-        <w:t>Using the va</w:t>
-      </w:r>
-      <w:r>
-        <w:rPr>
-          <w:szCs w:val="24"/>
-        </w:rPr>
-        <w:t>riables you created above and Boolean operators, create variables for the following scenarios:</w:t>
+        <w:t xml:space="preserve">Using the </w:t>
+      </w:r>
+      <w:proofErr w:type="gramStart"/>
+      <w:r>
+        <w:rPr>
+          <w:szCs w:val="24"/>
+        </w:rPr>
+        <w:t>va</w:t>
+      </w:r>
+      <w:r>
+        <w:rPr>
+          <w:szCs w:val="24"/>
+        </w:rPr>
+        <w:t>riables</w:t>
+      </w:r>
+      <w:proofErr w:type="gramEnd"/>
+      <w:r>
+        <w:rPr>
+          <w:szCs w:val="24"/>
+        </w:rPr>
+        <w:t xml:space="preserve"> you created above and Boolean operators, create variables for the following scenarios:</w:t>
       </w:r>
     </w:p>
     <w:p>
@@ -1009,11 +1083,19 @@
           <w:szCs w:val="24"/>
         </w:rPr>
       </w:pPr>
-      <w:r>
-        <w:rPr>
-          <w:szCs w:val="24"/>
-        </w:rPr>
-        <w:t>shouldByIcecream – this should be true if it is hot outside and there is money in your pocket</w:t>
+      <w:proofErr w:type="spellStart"/>
+      <w:r>
+        <w:rPr>
+          <w:szCs w:val="24"/>
+        </w:rPr>
+        <w:t>shouldByIcecream</w:t>
+      </w:r>
+      <w:proofErr w:type="spellEnd"/>
+      <w:r>
+        <w:rPr>
+          <w:szCs w:val="24"/>
+        </w:rPr>
+        <w:t xml:space="preserve"> – this should be true if it is hot outside and there is money in your pocket</w:t>
       </w:r>
     </w:p>
     <w:p>
@@ -1027,11 +1109,19 @@
           <w:szCs w:val="24"/>
         </w:rPr>
       </w:pPr>
-      <w:r>
-        <w:rPr>
-          <w:szCs w:val="24"/>
-        </w:rPr>
-        <w:t>willGoSwimming – this should be true if it is hot outside and it is not a weekday</w:t>
+      <w:proofErr w:type="spellStart"/>
+      <w:r>
+        <w:rPr>
+          <w:szCs w:val="24"/>
+        </w:rPr>
+        <w:t>willGoSwimming</w:t>
+      </w:r>
+      <w:proofErr w:type="spellEnd"/>
+      <w:r>
+        <w:rPr>
+          <w:szCs w:val="24"/>
+        </w:rPr>
+        <w:t xml:space="preserve"> – this should be true if it is hot outside and it is not a weekday</w:t>
       </w:r>
     </w:p>
     <w:p>
@@ -1045,11 +1135,19 @@
           <w:szCs w:val="24"/>
         </w:rPr>
       </w:pPr>
-      <w:r>
-        <w:rPr>
-          <w:szCs w:val="24"/>
-        </w:rPr>
-        <w:t>isAGoodDay – this should be true if it is hot outside, there is money in your pocket, and it is not a weekday</w:t>
+      <w:proofErr w:type="spellStart"/>
+      <w:r>
+        <w:rPr>
+          <w:szCs w:val="24"/>
+        </w:rPr>
+        <w:t>isAGoodDay</w:t>
+      </w:r>
+      <w:proofErr w:type="spellEnd"/>
+      <w:r>
+        <w:rPr>
+          <w:szCs w:val="24"/>
+        </w:rPr>
+        <w:t xml:space="preserve"> – this should be true if it is hot outside, there is money in your pocket, and it is not a weekday</w:t>
       </w:r>
     </w:p>
     <w:p>
@@ -1063,25 +1161,69 @@
           <w:szCs w:val="24"/>
         </w:rPr>
       </w:pPr>
-      <w:r>
-        <w:rPr>
-          <w:szCs w:val="24"/>
-        </w:rPr>
-        <w:t>willBuyMilk – this should be true if it is hot outside, and thirstLevel is greater than or equal to 3, and moneyInWallet is greater than or equal to 2 times the cost of milk.</w:t>
-      </w:r>
-    </w:p>
-    <w:p>
-      <w:pPr>
-        <w:rPr>
-          <w:szCs w:val="24"/>
-        </w:rPr>
-      </w:pPr>
-      <w:r>
-        <w:rPr>
-          <w:szCs w:val="24"/>
-        </w:rPr>
-        <w:t>Example: If I had the variables isWeekday</w:t>
-      </w:r>
+      <w:proofErr w:type="spellStart"/>
+      <w:r>
+        <w:rPr>
+          <w:szCs w:val="24"/>
+        </w:rPr>
+        <w:t>willBuyMilk</w:t>
+      </w:r>
+      <w:proofErr w:type="spellEnd"/>
+      <w:r>
+        <w:rPr>
+          <w:szCs w:val="24"/>
+        </w:rPr>
+        <w:t xml:space="preserve"> – this should be true if it is hot outside, and </w:t>
+      </w:r>
+      <w:proofErr w:type="spellStart"/>
+      <w:r>
+        <w:rPr>
+          <w:szCs w:val="24"/>
+        </w:rPr>
+        <w:t>thirstLevel</w:t>
+      </w:r>
+      <w:proofErr w:type="spellEnd"/>
+      <w:r>
+        <w:rPr>
+          <w:szCs w:val="24"/>
+        </w:rPr>
+        <w:t xml:space="preserve"> is greater than or equal to 3, and </w:t>
+      </w:r>
+      <w:proofErr w:type="spellStart"/>
+      <w:r>
+        <w:rPr>
+          <w:szCs w:val="24"/>
+        </w:rPr>
+        <w:t>moneyInWallet</w:t>
+      </w:r>
+      <w:proofErr w:type="spellEnd"/>
+      <w:r>
+        <w:rPr>
+          <w:szCs w:val="24"/>
+        </w:rPr>
+        <w:t xml:space="preserve"> is greater than or equal to 2 times the cost of milk.</w:t>
+      </w:r>
+    </w:p>
+    <w:p>
+      <w:pPr>
+        <w:rPr>
+          <w:szCs w:val="24"/>
+        </w:rPr>
+      </w:pPr>
+      <w:r>
+        <w:rPr>
+          <w:szCs w:val="24"/>
+        </w:rPr>
+        <w:t xml:space="preserve">Example: If I had the variables </w:t>
+      </w:r>
+      <w:proofErr w:type="spellStart"/>
+      <w:r>
+        <w:rPr>
+          <w:szCs w:val="24"/>
+        </w:rPr>
+        <w:t>isWeekday</w:t>
+      </w:r>
+      <w:proofErr w:type="spellEnd"/>
       <w:r>
         <w:rPr>
           <w:szCs w:val="24"/>
@@ -1092,7 +1234,14 @@
         <w:rPr>
           <w:szCs w:val="24"/>
         </w:rPr>
-        <w:t xml:space="preserve"> is</w:t>
+        <w:t xml:space="preserve"> </w:t>
+      </w:r>
+      <w:proofErr w:type="spellStart"/>
+      <w:r>
+        <w:rPr>
+          <w:szCs w:val="24"/>
+        </w:rPr>
+        <w:t>is</w:t>
       </w:r>
       <w:r>
         <w:rPr>
@@ -1100,18 +1249,21 @@
         </w:rPr>
         <w:t>Summer</w:t>
       </w:r>
+      <w:proofErr w:type="spellEnd"/>
       <w:r>
         <w:rPr>
           <w:szCs w:val="24"/>
         </w:rPr>
         <w:t xml:space="preserve"> and I was going to create a variable </w:t>
       </w:r>
+      <w:proofErr w:type="spellStart"/>
       <w:r>
         <w:rPr>
           <w:szCs w:val="24"/>
         </w:rPr>
         <w:t>isSchoolDay</w:t>
       </w:r>
+      <w:proofErr w:type="spellEnd"/>
       <w:r>
         <w:rPr>
           <w:szCs w:val="24"/>
@@ -1125,18 +1277,70 @@
           <w:szCs w:val="24"/>
         </w:rPr>
       </w:pPr>
-      <w:r>
-        <w:rPr>
-          <w:szCs w:val="24"/>
-        </w:rPr>
-        <w:t>boolean is</w:t>
-      </w:r>
-      <w:r>
-        <w:rPr>
-          <w:szCs w:val="24"/>
-        </w:rPr>
-        <w:t>SchoolDay = isWeekday &amp;&amp; !isSummer;</w:t>
-      </w:r>
+      <w:proofErr w:type="spellStart"/>
+      <w:r>
+        <w:rPr>
+          <w:szCs w:val="24"/>
+        </w:rPr>
+        <w:t>boolean</w:t>
+      </w:r>
+      <w:proofErr w:type="spellEnd"/>
+      <w:r>
+        <w:rPr>
+          <w:szCs w:val="24"/>
+        </w:rPr>
+        <w:t xml:space="preserve"> </w:t>
+      </w:r>
+      <w:proofErr w:type="spellStart"/>
+      <w:r>
+        <w:rPr>
+          <w:szCs w:val="24"/>
+        </w:rPr>
+        <w:t>is</w:t>
+      </w:r>
+      <w:r>
+        <w:rPr>
+          <w:szCs w:val="24"/>
+        </w:rPr>
+        <w:t>SchoolDay</w:t>
+      </w:r>
+      <w:proofErr w:type="spellEnd"/>
+      <w:r>
+        <w:rPr>
+          <w:szCs w:val="24"/>
+        </w:rPr>
+        <w:t xml:space="preserve"> = </w:t>
+      </w:r>
+      <w:proofErr w:type="spellStart"/>
+      <w:r>
+        <w:rPr>
+          <w:szCs w:val="24"/>
+        </w:rPr>
+        <w:t>isWeekday</w:t>
+      </w:r>
+      <w:proofErr w:type="spellEnd"/>
+      <w:r>
+        <w:rPr>
+          <w:szCs w:val="24"/>
+        </w:rPr>
+        <w:t xml:space="preserve"> &amp;&amp; !</w:t>
+      </w:r>
+      <w:proofErr w:type="spellStart"/>
+      <w:proofErr w:type="gramStart"/>
+      <w:r>
+        <w:rPr>
+          <w:szCs w:val="24"/>
+        </w:rPr>
+        <w:t>isSummer</w:t>
+      </w:r>
+      <w:proofErr w:type="spellEnd"/>
+      <w:r>
+        <w:rPr>
+          <w:szCs w:val="24"/>
+        </w:rPr>
+        <w:t>;</w:t>
+      </w:r>
+      <w:proofErr w:type="gramEnd"/>
     </w:p>
     <w:p>
       <w:pPr>
@@ -1303,12 +1507,11 @@
         <w:rPr>
           <w:noProof/>
         </w:rPr>
-        <w:lastRenderedPageBreak/>
         <w:drawing>
-          <wp:inline distT="0" distB="0" distL="0" distR="0" wp14:anchorId="368B1F9B" wp14:editId="27426991">
-            <wp:extent cx="5943600" cy="2567305"/>
-            <wp:effectExtent l="0" t="0" r="0" b="4445"/>
-            <wp:docPr id="12" name="Picture 12"/>
+          <wp:inline distT="0" distB="0" distL="0" distR="0" wp14:anchorId="43721305" wp14:editId="04856D75">
+            <wp:extent cx="5943600" cy="2750820"/>
+            <wp:effectExtent l="0" t="0" r="0" b="0"/>
+            <wp:docPr id="10" name="Picture 10"/>
             <wp:cNvGraphicFramePr>
               <a:graphicFrameLocks xmlns:a="http://schemas.openxmlformats.org/drawingml/2006/main" noChangeAspect="1"/>
             </wp:cNvGraphicFramePr>
@@ -1328,7 +1531,7 @@
                   <pic:spPr>
                     <a:xfrm>
                       <a:off x="0" y="0"/>
-                      <a:ext cx="5943600" cy="2567305"/>
+                      <a:ext cx="5943600" cy="2750820"/>
                     </a:xfrm>
                     <a:prstGeom prst="rect">
                       <a:avLst/>
@@ -1457,7 +1660,6 @@
           <w:b/>
           <w:szCs w:val="24"/>
         </w:rPr>
-        <w:lastRenderedPageBreak/>
         <w:t>Screenshots of Running Application:</w:t>
       </w:r>
     </w:p>
@@ -1472,7 +1674,6 @@
         <w:rPr>
           <w:noProof/>
         </w:rPr>
-        <w:lastRenderedPageBreak/>
         <w:drawing>
           <wp:inline distT="0" distB="0" distL="0" distR="0" wp14:anchorId="0D6DEBC6" wp14:editId="7CCDBE29">
             <wp:extent cx="5943600" cy="6080760"/>
@@ -1519,7 +1720,6 @@
         <w:rPr>
           <w:noProof/>
         </w:rPr>
-        <w:lastRenderedPageBreak/>
         <w:drawing>
           <wp:inline distT="0" distB="0" distL="0" distR="0" wp14:anchorId="2020658D" wp14:editId="0608EFB9">
             <wp:extent cx="5943600" cy="6156960"/>
@@ -1566,7 +1766,6 @@
         <w:rPr>
           <w:noProof/>
         </w:rPr>
-        <w:lastRenderedPageBreak/>
         <w:drawing>
           <wp:inline distT="0" distB="0" distL="0" distR="0" wp14:anchorId="6C62213C" wp14:editId="5ED5128F">
             <wp:extent cx="5943600" cy="6113780"/>
@@ -1613,7 +1812,6 @@
         <w:rPr>
           <w:noProof/>
         </w:rPr>
-        <w:lastRenderedPageBreak/>
         <w:drawing>
           <wp:inline distT="0" distB="0" distL="0" distR="0" wp14:anchorId="24B7D7F2" wp14:editId="7EC204A2">
             <wp:extent cx="5943600" cy="6195695"/>
@@ -1660,7 +1858,6 @@
         <w:rPr>
           <w:noProof/>
         </w:rPr>
-        <w:lastRenderedPageBreak/>
         <w:drawing>
           <wp:inline distT="0" distB="0" distL="0" distR="0" wp14:anchorId="568956B9" wp14:editId="2A080741">
             <wp:extent cx="5943600" cy="6057265"/>
@@ -1707,7 +1904,6 @@
         <w:rPr>
           <w:noProof/>
         </w:rPr>
-        <w:lastRenderedPageBreak/>
         <w:drawing>
           <wp:inline distT="0" distB="0" distL="0" distR="0" wp14:anchorId="73473614" wp14:editId="38A32513">
             <wp:extent cx="5943600" cy="6089015"/>
@@ -1754,7 +1950,6 @@
         <w:rPr>
           <w:noProof/>
         </w:rPr>
-        <w:lastRenderedPageBreak/>
         <w:drawing>
           <wp:inline distT="0" distB="0" distL="0" distR="0" wp14:anchorId="6BFCC4EE" wp14:editId="7DF94856">
             <wp:extent cx="5943600" cy="5292090"/>

</xml_diff>